<commit_message>
Put request with bugs
</commit_message>
<xml_diff>
--- a/4905ProjectPlans.docx
+++ b/4905ProjectPlans.docx
@@ -247,6 +247,21 @@
           <w:szCs w:val="24"/>
         </w:rPr>
       </w:pPr>
+      <w:r>
+        <w:rPr>
+          <w:sz w:val="24"/>
+          <w:szCs w:val="24"/>
+        </w:rPr>
+        <w:t xml:space="preserve">    As of February, I plan to use Heroku for deployment, simply because it is free to do so.</w:t>
+      </w:r>
+    </w:p>
+    <w:p>
+      <w:pPr>
+        <w:rPr>
+          <w:sz w:val="24"/>
+          <w:szCs w:val="24"/>
+        </w:rPr>
+      </w:pPr>
     </w:p>
     <w:p>
       <w:pPr>
@@ -409,6 +424,7 @@
           <w:sz w:val="24"/>
           <w:szCs w:val="24"/>
         </w:rPr>
+        <w:lastRenderedPageBreak/>
         <w:t>If they have already cast a vote for that character, change or retract their vote.</w:t>
       </w:r>
     </w:p>
@@ -428,7 +444,6 @@
           <w:sz w:val="24"/>
           <w:szCs w:val="24"/>
         </w:rPr>
-        <w:lastRenderedPageBreak/>
         <w:t>View the average rati</w:t>
       </w:r>
       <w:r>
@@ -713,21 +728,19 @@
           <w:szCs w:val="24"/>
         </w:rPr>
       </w:pPr>
-      <w:proofErr w:type="spellStart"/>
-      <w:r>
-        <w:rPr>
-          <w:sz w:val="24"/>
-          <w:szCs w:val="24"/>
-        </w:rPr>
-        <w:t>CharacterID</w:t>
-      </w:r>
-      <w:proofErr w:type="spellEnd"/>
-      <w:r>
-        <w:rPr>
-          <w:sz w:val="24"/>
-          <w:szCs w:val="24"/>
-        </w:rPr>
-        <w:t>- The primary key. A numeric representation of each character in the table.</w:t>
+      <w:r>
+        <w:rPr>
+          <w:sz w:val="24"/>
+          <w:szCs w:val="24"/>
+        </w:rPr>
+        <w:t>Character- The name of the char</w:t>
+      </w:r>
+      <w:r>
+        <w:rPr>
+          <w:sz w:val="24"/>
+          <w:szCs w:val="24"/>
+        </w:rPr>
+        <w:t>acter.</w:t>
       </w:r>
     </w:p>
     <w:p>
@@ -741,19 +754,44 @@
           <w:szCs w:val="24"/>
         </w:rPr>
       </w:pPr>
-      <w:r>
-        <w:rPr>
-          <w:sz w:val="24"/>
-          <w:szCs w:val="24"/>
-        </w:rPr>
-        <w:t>Character- The name of the char</w:t>
-      </w:r>
-      <w:r>
-        <w:rPr>
-          <w:sz w:val="24"/>
-          <w:szCs w:val="24"/>
-        </w:rPr>
-        <w:t>acter.</w:t>
+      <w:proofErr w:type="spellStart"/>
+      <w:r>
+        <w:rPr>
+          <w:sz w:val="24"/>
+          <w:szCs w:val="24"/>
+        </w:rPr>
+        <w:t>GameNum</w:t>
+      </w:r>
+      <w:proofErr w:type="spellEnd"/>
+      <w:r>
+        <w:rPr>
+          <w:sz w:val="24"/>
+          <w:szCs w:val="24"/>
+        </w:rPr>
+        <w:t>- A number representing the game the character comes from. Since all games supported by this website will come from the same video game franchise, we can afford to use integers to represent their release order, since most users and by extensi</w:t>
+      </w:r>
+      <w:r>
+        <w:rPr>
+          <w:sz w:val="24"/>
+          <w:szCs w:val="24"/>
+        </w:rPr>
+        <w:t xml:space="preserve">on any potential admins will be able to identify the games from their </w:t>
+      </w:r>
+      <w:proofErr w:type="spellStart"/>
+      <w:r>
+        <w:rPr>
+          <w:sz w:val="24"/>
+          <w:szCs w:val="24"/>
+        </w:rPr>
+        <w:t>GameNUm</w:t>
+      </w:r>
+      <w:proofErr w:type="spellEnd"/>
+      <w:r>
+        <w:rPr>
+          <w:sz w:val="24"/>
+          <w:szCs w:val="24"/>
+        </w:rPr>
+        <w:t>.</w:t>
       </w:r>
     </w:p>
     <w:p>
@@ -773,7 +811,7 @@
           <w:sz w:val="24"/>
           <w:szCs w:val="24"/>
         </w:rPr>
-        <w:t>GameNum</w:t>
+        <w:t>VoteAvg</w:t>
       </w:r>
       <w:proofErr w:type="spellEnd"/>
       <w:r>
@@ -781,30 +819,14 @@
           <w:sz w:val="24"/>
           <w:szCs w:val="24"/>
         </w:rPr>
-        <w:t>- A number representing the game the character comes from. Since all games supported by this website will come from the same video game franchise, we can afford to use integers to represent their release order, since most users and by extensi</w:t>
-      </w:r>
-      <w:r>
-        <w:rPr>
-          <w:sz w:val="24"/>
-          <w:szCs w:val="24"/>
-        </w:rPr>
-        <w:t xml:space="preserve">on any potential admins will be able to identify the games from their </w:t>
-      </w:r>
-      <w:proofErr w:type="spellStart"/>
-      <w:r>
-        <w:rPr>
-          <w:sz w:val="24"/>
-          <w:szCs w:val="24"/>
-        </w:rPr>
-        <w:t>GameNUm</w:t>
-      </w:r>
-      <w:proofErr w:type="spellEnd"/>
-      <w:r>
-        <w:rPr>
-          <w:sz w:val="24"/>
-          <w:szCs w:val="24"/>
-        </w:rPr>
-        <w:t>.</w:t>
+        <w:t>- The average of all Votes cast for the character. This average is calculated and updated every time a vote is made. This attribute is recorded in real time in order to s</w:t>
+      </w:r>
+      <w:r>
+        <w:rPr>
+          <w:sz w:val="24"/>
+          <w:szCs w:val="24"/>
+        </w:rPr>
+        <w:t>horten the time it takes to return the average upon request.</w:t>
       </w:r>
     </w:p>
     <w:p>
@@ -824,7 +846,7 @@
           <w:sz w:val="24"/>
           <w:szCs w:val="24"/>
         </w:rPr>
-        <w:t>VoteAvg</w:t>
+        <w:t>VoteCount</w:t>
       </w:r>
       <w:proofErr w:type="spellEnd"/>
       <w:r>
@@ -832,15 +854,24 @@
           <w:sz w:val="24"/>
           <w:szCs w:val="24"/>
         </w:rPr>
-        <w:t>- The average of all Votes cast for the character. This average is calculated and updated every time a vote is made. This attribute is recorded in real time in order to s</w:t>
-      </w:r>
-      <w:r>
-        <w:rPr>
-          <w:sz w:val="24"/>
-          <w:szCs w:val="24"/>
-        </w:rPr>
-        <w:t>horten the time it takes to return the average upon request.</w:t>
-      </w:r>
+        <w:t xml:space="preserve">-The number of Votes cast for the character. This count is </w:t>
+      </w:r>
+      <w:r>
+        <w:rPr>
+          <w:sz w:val="24"/>
+          <w:szCs w:val="24"/>
+        </w:rPr>
+        <w:t>calculated and updated every time a vote is made. This attribute is recorded in real time in order to shorten the time it takes to return the average upon request.</w:t>
+      </w:r>
+    </w:p>
+    <w:p>
+      <w:pPr>
+        <w:ind w:left="2160"/>
+        <w:rPr>
+          <w:sz w:val="24"/>
+          <w:szCs w:val="24"/>
+        </w:rPr>
+      </w:pPr>
     </w:p>
     <w:p>
       <w:pPr>
@@ -912,6 +943,7 @@
           <w:sz w:val="24"/>
           <w:szCs w:val="24"/>
         </w:rPr>
+        <w:lastRenderedPageBreak/>
         <w:t>This information is tracked in order to allow users to see their own votes and potentially change them.</w:t>
       </w:r>
     </w:p>
@@ -985,7 +1017,6 @@
           <w:sz w:val="24"/>
           <w:szCs w:val="24"/>
         </w:rPr>
-        <w:lastRenderedPageBreak/>
         <w:t>Password- The user’s password.</w:t>
       </w:r>
     </w:p>
@@ -1034,6 +1065,25 @@
     <w:p>
       <w:pPr>
         <w:numPr>
+          <w:ilvl w:val="2"/>
+          <w:numId w:val="3"/>
+        </w:numPr>
+        <w:rPr>
+          <w:sz w:val="24"/>
+          <w:szCs w:val="24"/>
+        </w:rPr>
+      </w:pPr>
+      <w:r>
+        <w:rPr>
+          <w:sz w:val="24"/>
+          <w:szCs w:val="24"/>
+        </w:rPr>
+        <w:t>Votes- An integer array representing the IDs of the votes cast by this user. The purpose of this array is to allow for a faster vote searching algorithm.</w:t>
+      </w:r>
+    </w:p>
+    <w:p>
+      <w:pPr>
+        <w:numPr>
           <w:ilvl w:val="0"/>
           <w:numId w:val="3"/>
         </w:numPr>
@@ -1174,7 +1224,7 @@
           <w:sz w:val="24"/>
           <w:szCs w:val="24"/>
         </w:rPr>
-        <w:t>- The primary key. A unique integer identifier for each vote cast.</w:t>
+        <w:t>- The primary key. A unique integer identifier for each vote cast. Functionally this will just be an array index.</w:t>
       </w:r>
     </w:p>
     <w:p>
@@ -1193,23 +1243,14 @@
           <w:sz w:val="24"/>
           <w:szCs w:val="24"/>
         </w:rPr>
-        <w:t xml:space="preserve">Character- Foreign Key to </w:t>
-      </w:r>
-      <w:proofErr w:type="spellStart"/>
-      <w:r>
-        <w:rPr>
-          <w:sz w:val="24"/>
-          <w:szCs w:val="24"/>
-        </w:rPr>
-        <w:t>Character.CharacterID</w:t>
-      </w:r>
-      <w:proofErr w:type="spellEnd"/>
-      <w:r>
-        <w:rPr>
-          <w:sz w:val="24"/>
-          <w:szCs w:val="24"/>
-        </w:rPr>
-        <w:t>. The character that the vote is cast for.</w:t>
+        <w:t xml:space="preserve">Character- </w:t>
+      </w:r>
+      <w:r>
+        <w:rPr>
+          <w:sz w:val="24"/>
+          <w:szCs w:val="24"/>
+        </w:rPr>
+        <w:t>The character that the vote is cast for.</w:t>
       </w:r>
     </w:p>
     <w:p>
@@ -1228,23 +1269,14 @@
           <w:sz w:val="24"/>
           <w:szCs w:val="24"/>
         </w:rPr>
-        <w:t xml:space="preserve">User- Foreign Key to </w:t>
-      </w:r>
-      <w:proofErr w:type="spellStart"/>
-      <w:r>
-        <w:rPr>
-          <w:sz w:val="24"/>
-          <w:szCs w:val="24"/>
-        </w:rPr>
-        <w:t>User.UserID</w:t>
-      </w:r>
-      <w:proofErr w:type="spellEnd"/>
-      <w:r>
-        <w:rPr>
-          <w:sz w:val="24"/>
-          <w:szCs w:val="24"/>
-        </w:rPr>
-        <w:t>. The user that cast the vote.</w:t>
+        <w:t xml:space="preserve">User- </w:t>
+      </w:r>
+      <w:r>
+        <w:rPr>
+          <w:sz w:val="24"/>
+          <w:szCs w:val="24"/>
+        </w:rPr>
+        <w:t>The user that cast the vote.</w:t>
       </w:r>
     </w:p>
     <w:p>
@@ -1506,6 +1538,7 @@
           <w:sz w:val="24"/>
           <w:szCs w:val="24"/>
         </w:rPr>
+        <w:lastRenderedPageBreak/>
         <w:t>Returns 1 if the end of the function is reached.</w:t>
       </w:r>
     </w:p>
@@ -1601,95 +1634,710 @@
           <w:sz w:val="24"/>
           <w:szCs w:val="24"/>
         </w:rPr>
+        <w:t>If there i</w:t>
+      </w:r>
+      <w:r>
+        <w:rPr>
+          <w:sz w:val="24"/>
+          <w:szCs w:val="24"/>
+        </w:rPr>
+        <w:t>s no entry in the table matching the arguments, returns a specific integer to signify that.</w:t>
+      </w:r>
+    </w:p>
+    <w:p>
+      <w:pPr>
+        <w:numPr>
+          <w:ilvl w:val="1"/>
+          <w:numId w:val="4"/>
+        </w:numPr>
+        <w:rPr>
+          <w:sz w:val="24"/>
+          <w:szCs w:val="24"/>
+        </w:rPr>
+      </w:pPr>
+      <w:r>
+        <w:rPr>
+          <w:sz w:val="24"/>
+          <w:szCs w:val="24"/>
+        </w:rPr>
+        <w:t>If the user is already logged in, returns a specific integer to signify that.</w:t>
+      </w:r>
+    </w:p>
+    <w:p>
+      <w:pPr>
+        <w:numPr>
+          <w:ilvl w:val="1"/>
+          <w:numId w:val="4"/>
+        </w:numPr>
+        <w:rPr>
+          <w:sz w:val="24"/>
+          <w:szCs w:val="24"/>
+        </w:rPr>
+      </w:pPr>
+      <w:r>
+        <w:rPr>
+          <w:sz w:val="24"/>
+          <w:szCs w:val="24"/>
+        </w:rPr>
+        <w:t>Returns -1 if any extraneous errors are thrown.</w:t>
+      </w:r>
+    </w:p>
+    <w:p>
+      <w:pPr>
+        <w:numPr>
+          <w:ilvl w:val="1"/>
+          <w:numId w:val="4"/>
+        </w:numPr>
+        <w:rPr>
+          <w:sz w:val="24"/>
+          <w:szCs w:val="24"/>
+        </w:rPr>
+      </w:pPr>
+      <w:r>
+        <w:rPr>
+          <w:sz w:val="24"/>
+          <w:szCs w:val="24"/>
+        </w:rPr>
+        <w:t>If the user is logged out and login is</w:t>
+      </w:r>
+      <w:r>
+        <w:rPr>
+          <w:sz w:val="24"/>
+          <w:szCs w:val="24"/>
+        </w:rPr>
+        <w:t xml:space="preserve"> successful, sets “</w:t>
+      </w:r>
+      <w:proofErr w:type="spellStart"/>
+      <w:r>
+        <w:rPr>
+          <w:sz w:val="24"/>
+          <w:szCs w:val="24"/>
+        </w:rPr>
+        <w:t>User.Login</w:t>
+      </w:r>
+      <w:proofErr w:type="spellEnd"/>
+      <w:r>
+        <w:rPr>
+          <w:sz w:val="24"/>
+          <w:szCs w:val="24"/>
+        </w:rPr>
+        <w:t>” to 1 and returns 1.</w:t>
+      </w:r>
+    </w:p>
+    <w:p>
+      <w:pPr>
+        <w:numPr>
+          <w:ilvl w:val="0"/>
+          <w:numId w:val="4"/>
+        </w:numPr>
+        <w:rPr>
+          <w:sz w:val="24"/>
+          <w:szCs w:val="24"/>
+        </w:rPr>
+      </w:pPr>
+      <w:r>
+        <w:rPr>
+          <w:sz w:val="24"/>
+          <w:szCs w:val="24"/>
+        </w:rPr>
+        <w:t>Check for Vote</w:t>
+      </w:r>
+    </w:p>
+    <w:p>
+      <w:pPr>
+        <w:numPr>
+          <w:ilvl w:val="1"/>
+          <w:numId w:val="4"/>
+        </w:numPr>
+        <w:rPr>
+          <w:sz w:val="24"/>
+          <w:szCs w:val="24"/>
+        </w:rPr>
+      </w:pPr>
+      <w:r>
+        <w:rPr>
+          <w:sz w:val="24"/>
+          <w:szCs w:val="24"/>
+        </w:rPr>
+        <w:t>Takes in a user and a character as arguments.</w:t>
+      </w:r>
+    </w:p>
+    <w:p>
+      <w:pPr>
+        <w:numPr>
+          <w:ilvl w:val="1"/>
+          <w:numId w:val="4"/>
+        </w:numPr>
+        <w:rPr>
+          <w:sz w:val="24"/>
+          <w:szCs w:val="24"/>
+        </w:rPr>
+      </w:pPr>
+      <w:r>
+        <w:rPr>
+          <w:sz w:val="24"/>
+          <w:szCs w:val="24"/>
+        </w:rPr>
+        <w:t xml:space="preserve">Checks the “Vote” table for both </w:t>
+      </w:r>
+      <w:proofErr w:type="gramStart"/>
+      <w:r>
+        <w:rPr>
+          <w:sz w:val="24"/>
+          <w:szCs w:val="24"/>
+        </w:rPr>
+        <w:t>argument</w:t>
+      </w:r>
+      <w:proofErr w:type="gramEnd"/>
+      <w:r>
+        <w:rPr>
+          <w:sz w:val="24"/>
+          <w:szCs w:val="24"/>
+        </w:rPr>
+        <w:t>.</w:t>
+      </w:r>
+    </w:p>
+    <w:p>
+      <w:pPr>
+        <w:numPr>
+          <w:ilvl w:val="1"/>
+          <w:numId w:val="4"/>
+        </w:numPr>
+        <w:rPr>
+          <w:sz w:val="24"/>
+          <w:szCs w:val="24"/>
+        </w:rPr>
+      </w:pPr>
+      <w:r>
+        <w:rPr>
+          <w:sz w:val="24"/>
+          <w:szCs w:val="24"/>
+        </w:rPr>
+        <w:t xml:space="preserve">If there is an entry in the table matching the arguments, return a </w:t>
+      </w:r>
+      <w:proofErr w:type="spellStart"/>
+      <w:r>
+        <w:rPr>
+          <w:sz w:val="24"/>
+          <w:szCs w:val="24"/>
+        </w:rPr>
+        <w:t>key:value</w:t>
+      </w:r>
+      <w:proofErr w:type="spellEnd"/>
+      <w:r>
+        <w:rPr>
+          <w:sz w:val="24"/>
+          <w:szCs w:val="24"/>
+        </w:rPr>
+        <w:t xml:space="preserve"> pair containing the </w:t>
+      </w:r>
+      <w:proofErr w:type="spellStart"/>
+      <w:r>
+        <w:rPr>
+          <w:sz w:val="24"/>
+          <w:szCs w:val="24"/>
+        </w:rPr>
+        <w:t>Vote</w:t>
+      </w:r>
+      <w:r>
+        <w:rPr>
+          <w:sz w:val="24"/>
+          <w:szCs w:val="24"/>
+        </w:rPr>
+        <w:t>ID</w:t>
+      </w:r>
+      <w:proofErr w:type="spellEnd"/>
+      <w:r>
+        <w:rPr>
+          <w:sz w:val="24"/>
+          <w:szCs w:val="24"/>
+        </w:rPr>
+        <w:t xml:space="preserve"> and the value of the vote. Otherwise return {0:0}.</w:t>
+      </w:r>
+    </w:p>
+    <w:p>
+      <w:pPr>
+        <w:numPr>
+          <w:ilvl w:val="1"/>
+          <w:numId w:val="4"/>
+        </w:numPr>
+        <w:rPr>
+          <w:sz w:val="24"/>
+          <w:szCs w:val="24"/>
+        </w:rPr>
+      </w:pPr>
+      <w:r>
+        <w:rPr>
+          <w:sz w:val="24"/>
+          <w:szCs w:val="24"/>
+        </w:rPr>
+        <w:t>Return {-</w:t>
+      </w:r>
+      <w:proofErr w:type="gramStart"/>
+      <w:r>
+        <w:rPr>
+          <w:sz w:val="24"/>
+          <w:szCs w:val="24"/>
+        </w:rPr>
+        <w:t>1,-</w:t>
+      </w:r>
+      <w:proofErr w:type="gramEnd"/>
+      <w:r>
+        <w:rPr>
+          <w:sz w:val="24"/>
+          <w:szCs w:val="24"/>
+        </w:rPr>
+        <w:t>1} for any extraneous errors.</w:t>
+      </w:r>
+    </w:p>
+    <w:p>
+      <w:pPr>
+        <w:numPr>
+          <w:ilvl w:val="0"/>
+          <w:numId w:val="4"/>
+        </w:numPr>
+        <w:rPr>
+          <w:sz w:val="24"/>
+          <w:szCs w:val="24"/>
+        </w:rPr>
+      </w:pPr>
+      <w:r>
+        <w:rPr>
+          <w:sz w:val="24"/>
+          <w:szCs w:val="24"/>
+        </w:rPr>
+        <w:t>Add Vote</w:t>
+      </w:r>
+    </w:p>
+    <w:p>
+      <w:pPr>
+        <w:numPr>
+          <w:ilvl w:val="1"/>
+          <w:numId w:val="4"/>
+        </w:numPr>
+        <w:rPr>
+          <w:sz w:val="24"/>
+          <w:szCs w:val="24"/>
+        </w:rPr>
+      </w:pPr>
+      <w:r>
+        <w:rPr>
+          <w:sz w:val="24"/>
+          <w:szCs w:val="24"/>
+        </w:rPr>
+        <w:t>Takes in a user, a character, and a vote value as arguments.</w:t>
+      </w:r>
+    </w:p>
+    <w:p>
+      <w:pPr>
+        <w:numPr>
+          <w:ilvl w:val="1"/>
+          <w:numId w:val="4"/>
+        </w:numPr>
+        <w:rPr>
+          <w:sz w:val="24"/>
+          <w:szCs w:val="24"/>
+        </w:rPr>
+      </w:pPr>
+      <w:r>
+        <w:rPr>
+          <w:sz w:val="24"/>
+          <w:szCs w:val="24"/>
+        </w:rPr>
+        <w:t>Inserts arguments into the “Vote” table.</w:t>
+      </w:r>
+    </w:p>
+    <w:p>
+      <w:pPr>
+        <w:numPr>
+          <w:ilvl w:val="1"/>
+          <w:numId w:val="4"/>
+        </w:numPr>
+        <w:rPr>
+          <w:sz w:val="24"/>
+          <w:szCs w:val="24"/>
+        </w:rPr>
+      </w:pPr>
+      <w:r>
+        <w:rPr>
+          <w:sz w:val="24"/>
+          <w:szCs w:val="24"/>
+        </w:rPr>
+        <w:t>Calculates the average of all votes for that char</w:t>
+      </w:r>
+      <w:r>
+        <w:rPr>
+          <w:sz w:val="24"/>
+          <w:szCs w:val="24"/>
+        </w:rPr>
+        <w:t>acter after adding the vote and updates the relevant value in “</w:t>
+      </w:r>
+      <w:proofErr w:type="spellStart"/>
+      <w:r>
+        <w:rPr>
+          <w:sz w:val="24"/>
+          <w:szCs w:val="24"/>
+        </w:rPr>
+        <w:t>Character.VoteAvg</w:t>
+      </w:r>
+      <w:proofErr w:type="spellEnd"/>
+      <w:r>
+        <w:rPr>
+          <w:sz w:val="24"/>
+          <w:szCs w:val="24"/>
+        </w:rPr>
+        <w:t>”.</w:t>
+      </w:r>
+    </w:p>
+    <w:p>
+      <w:pPr>
+        <w:numPr>
+          <w:ilvl w:val="1"/>
+          <w:numId w:val="4"/>
+        </w:numPr>
+        <w:rPr>
+          <w:sz w:val="24"/>
+          <w:szCs w:val="24"/>
+        </w:rPr>
+      </w:pPr>
+      <w:r>
+        <w:rPr>
+          <w:sz w:val="24"/>
+          <w:szCs w:val="24"/>
+        </w:rPr>
+        <w:t>Returns 1 upon success and -1 upon failure.</w:t>
+      </w:r>
+    </w:p>
+    <w:p>
+      <w:pPr>
+        <w:numPr>
+          <w:ilvl w:val="0"/>
+          <w:numId w:val="4"/>
+        </w:numPr>
+        <w:rPr>
+          <w:sz w:val="24"/>
+          <w:szCs w:val="24"/>
+        </w:rPr>
+      </w:pPr>
+      <w:r>
+        <w:rPr>
+          <w:sz w:val="24"/>
+          <w:szCs w:val="24"/>
+        </w:rPr>
+        <w:t>Modify Vote</w:t>
+      </w:r>
+    </w:p>
+    <w:p>
+      <w:pPr>
+        <w:numPr>
+          <w:ilvl w:val="1"/>
+          <w:numId w:val="4"/>
+        </w:numPr>
+        <w:rPr>
+          <w:sz w:val="24"/>
+          <w:szCs w:val="24"/>
+        </w:rPr>
+      </w:pPr>
+      <w:r>
+        <w:rPr>
+          <w:sz w:val="24"/>
+          <w:szCs w:val="24"/>
+        </w:rPr>
+        <w:t>Takes in a user, a character, and a vote value as arguments.</w:t>
+      </w:r>
+    </w:p>
+    <w:p>
+      <w:pPr>
+        <w:numPr>
+          <w:ilvl w:val="1"/>
+          <w:numId w:val="4"/>
+        </w:numPr>
+        <w:rPr>
+          <w:sz w:val="24"/>
+          <w:szCs w:val="24"/>
+        </w:rPr>
+      </w:pPr>
+      <w:r>
+        <w:rPr>
+          <w:sz w:val="24"/>
+          <w:szCs w:val="24"/>
+        </w:rPr>
+        <w:t>Updates records in the “Vote” table according to arguments.</w:t>
+      </w:r>
+    </w:p>
+    <w:p>
+      <w:pPr>
+        <w:numPr>
+          <w:ilvl w:val="1"/>
+          <w:numId w:val="4"/>
+        </w:numPr>
+        <w:rPr>
+          <w:sz w:val="24"/>
+          <w:szCs w:val="24"/>
+        </w:rPr>
+      </w:pPr>
+      <w:r>
+        <w:rPr>
+          <w:sz w:val="24"/>
+          <w:szCs w:val="24"/>
+        </w:rPr>
+        <w:t>Calculates the average of all votes for that character after adding the vote and updates the relevant value in “</w:t>
+      </w:r>
+      <w:proofErr w:type="spellStart"/>
+      <w:r>
+        <w:rPr>
+          <w:sz w:val="24"/>
+          <w:szCs w:val="24"/>
+        </w:rPr>
+        <w:t>Character.VoteAvg</w:t>
+      </w:r>
+      <w:proofErr w:type="spellEnd"/>
+      <w:r>
+        <w:rPr>
+          <w:sz w:val="24"/>
+          <w:szCs w:val="24"/>
+        </w:rPr>
+        <w:t>”.</w:t>
+      </w:r>
+    </w:p>
+    <w:p>
+      <w:pPr>
+        <w:numPr>
+          <w:ilvl w:val="1"/>
+          <w:numId w:val="4"/>
+        </w:numPr>
+        <w:rPr>
+          <w:sz w:val="24"/>
+          <w:szCs w:val="24"/>
+        </w:rPr>
+      </w:pPr>
+      <w:r>
+        <w:rPr>
+          <w:sz w:val="24"/>
+          <w:szCs w:val="24"/>
+        </w:rPr>
+        <w:t>Ret</w:t>
+      </w:r>
+      <w:r>
+        <w:rPr>
+          <w:sz w:val="24"/>
+          <w:szCs w:val="24"/>
+        </w:rPr>
+        <w:t>urns 1 upon success and -1 upon failure.</w:t>
+      </w:r>
+    </w:p>
+    <w:p>
+      <w:pPr>
+        <w:numPr>
+          <w:ilvl w:val="0"/>
+          <w:numId w:val="4"/>
+        </w:numPr>
+        <w:rPr>
+          <w:sz w:val="24"/>
+          <w:szCs w:val="24"/>
+        </w:rPr>
+      </w:pPr>
+      <w:r>
+        <w:rPr>
+          <w:sz w:val="24"/>
+          <w:szCs w:val="24"/>
+        </w:rPr>
+        <w:t>Delete Vote</w:t>
+      </w:r>
+    </w:p>
+    <w:p>
+      <w:pPr>
+        <w:numPr>
+          <w:ilvl w:val="1"/>
+          <w:numId w:val="4"/>
+        </w:numPr>
+        <w:rPr>
+          <w:sz w:val="24"/>
+          <w:szCs w:val="24"/>
+        </w:rPr>
+      </w:pPr>
+      <w:r>
+        <w:rPr>
+          <w:sz w:val="24"/>
+          <w:szCs w:val="24"/>
+        </w:rPr>
+        <w:t>Takes in a user, a character, and a vote value as arguments.</w:t>
+      </w:r>
+    </w:p>
+    <w:p>
+      <w:pPr>
+        <w:numPr>
+          <w:ilvl w:val="1"/>
+          <w:numId w:val="4"/>
+        </w:numPr>
+        <w:rPr>
+          <w:sz w:val="24"/>
+          <w:szCs w:val="24"/>
+        </w:rPr>
+      </w:pPr>
+      <w:r>
+        <w:rPr>
+          <w:sz w:val="24"/>
+          <w:szCs w:val="24"/>
+        </w:rPr>
+        <w:t>Removes records in the “Vote” table according to arguments.</w:t>
+      </w:r>
+    </w:p>
+    <w:p>
+      <w:pPr>
+        <w:numPr>
+          <w:ilvl w:val="1"/>
+          <w:numId w:val="4"/>
+        </w:numPr>
+        <w:rPr>
+          <w:sz w:val="24"/>
+          <w:szCs w:val="24"/>
+        </w:rPr>
+      </w:pPr>
+      <w:r>
+        <w:rPr>
+          <w:sz w:val="24"/>
+          <w:szCs w:val="24"/>
+        </w:rPr>
+        <w:t>Calculates the average of all votes for that character after adding the vote and u</w:t>
+      </w:r>
+      <w:r>
+        <w:rPr>
+          <w:sz w:val="24"/>
+          <w:szCs w:val="24"/>
+        </w:rPr>
+        <w:t>pdates the relevant value in “</w:t>
+      </w:r>
+      <w:proofErr w:type="spellStart"/>
+      <w:r>
+        <w:rPr>
+          <w:sz w:val="24"/>
+          <w:szCs w:val="24"/>
+        </w:rPr>
+        <w:t>Character.VoteAvg</w:t>
+      </w:r>
+      <w:proofErr w:type="spellEnd"/>
+      <w:r>
+        <w:rPr>
+          <w:sz w:val="24"/>
+          <w:szCs w:val="24"/>
+        </w:rPr>
+        <w:t>”.</w:t>
+      </w:r>
+    </w:p>
+    <w:p>
+      <w:pPr>
+        <w:numPr>
+          <w:ilvl w:val="1"/>
+          <w:numId w:val="4"/>
+        </w:numPr>
+        <w:rPr>
+          <w:sz w:val="24"/>
+          <w:szCs w:val="24"/>
+        </w:rPr>
+      </w:pPr>
+      <w:r>
+        <w:rPr>
+          <w:sz w:val="24"/>
+          <w:szCs w:val="24"/>
+        </w:rPr>
+        <w:t>Returns 1 upon success and -1 upon failure.</w:t>
+      </w:r>
+    </w:p>
+    <w:p>
+      <w:pPr>
+        <w:numPr>
+          <w:ilvl w:val="0"/>
+          <w:numId w:val="4"/>
+        </w:numPr>
+        <w:rPr>
+          <w:sz w:val="24"/>
+          <w:szCs w:val="24"/>
+        </w:rPr>
+      </w:pPr>
+      <w:r>
+        <w:rPr>
+          <w:sz w:val="24"/>
+          <w:szCs w:val="24"/>
+        </w:rPr>
+        <w:t>Get Average</w:t>
+      </w:r>
+    </w:p>
+    <w:p>
+      <w:pPr>
+        <w:numPr>
+          <w:ilvl w:val="1"/>
+          <w:numId w:val="4"/>
+        </w:numPr>
+        <w:rPr>
+          <w:sz w:val="24"/>
+          <w:szCs w:val="24"/>
+        </w:rPr>
+      </w:pPr>
+      <w:r>
+        <w:rPr>
+          <w:sz w:val="24"/>
+          <w:szCs w:val="24"/>
+        </w:rPr>
         <w:lastRenderedPageBreak/>
-        <w:t>If there i</w:t>
-      </w:r>
-      <w:r>
-        <w:rPr>
-          <w:sz w:val="24"/>
-          <w:szCs w:val="24"/>
-        </w:rPr>
-        <w:t>s no entry in the table matching the arguments, returns a specific integer to signify that.</w:t>
-      </w:r>
-    </w:p>
-    <w:p>
-      <w:pPr>
-        <w:numPr>
-          <w:ilvl w:val="1"/>
-          <w:numId w:val="4"/>
-        </w:numPr>
-        <w:rPr>
-          <w:sz w:val="24"/>
-          <w:szCs w:val="24"/>
-        </w:rPr>
-      </w:pPr>
-      <w:r>
-        <w:rPr>
-          <w:sz w:val="24"/>
-          <w:szCs w:val="24"/>
-        </w:rPr>
-        <w:t>If the user is already logged in, returns a specific integer to signify that.</w:t>
-      </w:r>
-    </w:p>
-    <w:p>
-      <w:pPr>
-        <w:numPr>
-          <w:ilvl w:val="1"/>
-          <w:numId w:val="4"/>
-        </w:numPr>
-        <w:rPr>
-          <w:sz w:val="24"/>
-          <w:szCs w:val="24"/>
-        </w:rPr>
-      </w:pPr>
-      <w:r>
-        <w:rPr>
-          <w:sz w:val="24"/>
-          <w:szCs w:val="24"/>
-        </w:rPr>
-        <w:t>Returns -1 if any extraneous errors are thrown.</w:t>
-      </w:r>
-    </w:p>
-    <w:p>
-      <w:pPr>
-        <w:numPr>
-          <w:ilvl w:val="1"/>
-          <w:numId w:val="4"/>
-        </w:numPr>
-        <w:rPr>
-          <w:sz w:val="24"/>
-          <w:szCs w:val="24"/>
-        </w:rPr>
-      </w:pPr>
-      <w:r>
-        <w:rPr>
-          <w:sz w:val="24"/>
-          <w:szCs w:val="24"/>
-        </w:rPr>
-        <w:t>If the user is logged out and login is</w:t>
-      </w:r>
-      <w:r>
-        <w:rPr>
-          <w:sz w:val="24"/>
-          <w:szCs w:val="24"/>
-        </w:rPr>
-        <w:t xml:space="preserve"> successful, sets “</w:t>
-      </w:r>
-      <w:proofErr w:type="spellStart"/>
-      <w:r>
-        <w:rPr>
-          <w:sz w:val="24"/>
-          <w:szCs w:val="24"/>
-        </w:rPr>
-        <w:t>User.Login</w:t>
-      </w:r>
-      <w:proofErr w:type="spellEnd"/>
-      <w:r>
-        <w:rPr>
-          <w:sz w:val="24"/>
-          <w:szCs w:val="24"/>
-        </w:rPr>
-        <w:t>” to 1 and returns 1.</w:t>
+        <w:t>Takes in a character as an argument.</w:t>
+      </w:r>
+    </w:p>
+    <w:p>
+      <w:pPr>
+        <w:numPr>
+          <w:ilvl w:val="1"/>
+          <w:numId w:val="4"/>
+        </w:numPr>
+        <w:rPr>
+          <w:sz w:val="24"/>
+          <w:szCs w:val="24"/>
+        </w:rPr>
+      </w:pPr>
+      <w:r>
+        <w:rPr>
+          <w:sz w:val="24"/>
+          <w:szCs w:val="24"/>
+        </w:rPr>
+        <w:t>Returns the average value of the votes that character has received according to the “Vote” table.</w:t>
+      </w:r>
+    </w:p>
+    <w:p>
+      <w:pPr>
+        <w:numPr>
+          <w:ilvl w:val="1"/>
+          <w:numId w:val="4"/>
+        </w:numPr>
+        <w:rPr>
+          <w:sz w:val="24"/>
+          <w:szCs w:val="24"/>
+        </w:rPr>
+      </w:pPr>
+      <w:r>
+        <w:rPr>
+          <w:sz w:val="24"/>
+          <w:szCs w:val="24"/>
+        </w:rPr>
+        <w:t>Returns 0 if there are no votes for that character.</w:t>
+      </w:r>
+    </w:p>
+    <w:p>
+      <w:pPr>
+        <w:numPr>
+          <w:ilvl w:val="1"/>
+          <w:numId w:val="4"/>
+        </w:numPr>
+        <w:rPr>
+          <w:sz w:val="24"/>
+          <w:szCs w:val="24"/>
+        </w:rPr>
+      </w:pPr>
+      <w:r>
+        <w:rPr>
+          <w:sz w:val="24"/>
+          <w:szCs w:val="24"/>
+        </w:rPr>
+        <w:t>Returns -1 upon failure.</w:t>
       </w:r>
     </w:p>
     <w:p>
@@ -1708,622 +2356,6 @@
           <w:sz w:val="24"/>
           <w:szCs w:val="24"/>
         </w:rPr>
-        <w:t>Check for Vote</w:t>
-      </w:r>
-    </w:p>
-    <w:p>
-      <w:pPr>
-        <w:numPr>
-          <w:ilvl w:val="1"/>
-          <w:numId w:val="4"/>
-        </w:numPr>
-        <w:rPr>
-          <w:sz w:val="24"/>
-          <w:szCs w:val="24"/>
-        </w:rPr>
-      </w:pPr>
-      <w:r>
-        <w:rPr>
-          <w:sz w:val="24"/>
-          <w:szCs w:val="24"/>
-        </w:rPr>
-        <w:t>Takes in a user and a character as arguments.</w:t>
-      </w:r>
-    </w:p>
-    <w:p>
-      <w:pPr>
-        <w:numPr>
-          <w:ilvl w:val="1"/>
-          <w:numId w:val="4"/>
-        </w:numPr>
-        <w:rPr>
-          <w:sz w:val="24"/>
-          <w:szCs w:val="24"/>
-        </w:rPr>
-      </w:pPr>
-      <w:r>
-        <w:rPr>
-          <w:sz w:val="24"/>
-          <w:szCs w:val="24"/>
-        </w:rPr>
-        <w:t xml:space="preserve">Checks the “Vote” table for both </w:t>
-      </w:r>
-      <w:proofErr w:type="gramStart"/>
-      <w:r>
-        <w:rPr>
-          <w:sz w:val="24"/>
-          <w:szCs w:val="24"/>
-        </w:rPr>
-        <w:t>argument</w:t>
-      </w:r>
-      <w:proofErr w:type="gramEnd"/>
-      <w:r>
-        <w:rPr>
-          <w:sz w:val="24"/>
-          <w:szCs w:val="24"/>
-        </w:rPr>
-        <w:t>.</w:t>
-      </w:r>
-    </w:p>
-    <w:p>
-      <w:pPr>
-        <w:numPr>
-          <w:ilvl w:val="1"/>
-          <w:numId w:val="4"/>
-        </w:numPr>
-        <w:rPr>
-          <w:sz w:val="24"/>
-          <w:szCs w:val="24"/>
-        </w:rPr>
-      </w:pPr>
-      <w:r>
-        <w:rPr>
-          <w:sz w:val="24"/>
-          <w:szCs w:val="24"/>
-        </w:rPr>
-        <w:t xml:space="preserve">If there is an entry in the table matching the arguments, return a </w:t>
-      </w:r>
-      <w:proofErr w:type="spellStart"/>
-      <w:r>
-        <w:rPr>
-          <w:sz w:val="24"/>
-          <w:szCs w:val="24"/>
-        </w:rPr>
-        <w:t>key:value</w:t>
-      </w:r>
-      <w:proofErr w:type="spellEnd"/>
-      <w:r>
-        <w:rPr>
-          <w:sz w:val="24"/>
-          <w:szCs w:val="24"/>
-        </w:rPr>
-        <w:t xml:space="preserve"> pair containing the </w:t>
-      </w:r>
-      <w:proofErr w:type="spellStart"/>
-      <w:r>
-        <w:rPr>
-          <w:sz w:val="24"/>
-          <w:szCs w:val="24"/>
-        </w:rPr>
-        <w:t>Vote</w:t>
-      </w:r>
-      <w:r>
-        <w:rPr>
-          <w:sz w:val="24"/>
-          <w:szCs w:val="24"/>
-        </w:rPr>
-        <w:t>ID</w:t>
-      </w:r>
-      <w:proofErr w:type="spellEnd"/>
-      <w:r>
-        <w:rPr>
-          <w:sz w:val="24"/>
-          <w:szCs w:val="24"/>
-        </w:rPr>
-        <w:t xml:space="preserve"> and the value of the vote. Otherwise return {0:0}.</w:t>
-      </w:r>
-    </w:p>
-    <w:p>
-      <w:pPr>
-        <w:numPr>
-          <w:ilvl w:val="1"/>
-          <w:numId w:val="4"/>
-        </w:numPr>
-        <w:rPr>
-          <w:sz w:val="24"/>
-          <w:szCs w:val="24"/>
-        </w:rPr>
-      </w:pPr>
-      <w:r>
-        <w:rPr>
-          <w:sz w:val="24"/>
-          <w:szCs w:val="24"/>
-        </w:rPr>
-        <w:t>Return {-</w:t>
-      </w:r>
-      <w:proofErr w:type="gramStart"/>
-      <w:r>
-        <w:rPr>
-          <w:sz w:val="24"/>
-          <w:szCs w:val="24"/>
-        </w:rPr>
-        <w:t>1,-</w:t>
-      </w:r>
-      <w:proofErr w:type="gramEnd"/>
-      <w:r>
-        <w:rPr>
-          <w:sz w:val="24"/>
-          <w:szCs w:val="24"/>
-        </w:rPr>
-        <w:t>1} for any extraneous errors.</w:t>
-      </w:r>
-    </w:p>
-    <w:p>
-      <w:pPr>
-        <w:numPr>
-          <w:ilvl w:val="0"/>
-          <w:numId w:val="4"/>
-        </w:numPr>
-        <w:rPr>
-          <w:sz w:val="24"/>
-          <w:szCs w:val="24"/>
-        </w:rPr>
-      </w:pPr>
-      <w:r>
-        <w:rPr>
-          <w:sz w:val="24"/>
-          <w:szCs w:val="24"/>
-        </w:rPr>
-        <w:t>Add Vote</w:t>
-      </w:r>
-    </w:p>
-    <w:p>
-      <w:pPr>
-        <w:numPr>
-          <w:ilvl w:val="1"/>
-          <w:numId w:val="4"/>
-        </w:numPr>
-        <w:rPr>
-          <w:sz w:val="24"/>
-          <w:szCs w:val="24"/>
-        </w:rPr>
-      </w:pPr>
-      <w:r>
-        <w:rPr>
-          <w:sz w:val="24"/>
-          <w:szCs w:val="24"/>
-        </w:rPr>
-        <w:t>Takes in a user, a character, and a vote value as arguments.</w:t>
-      </w:r>
-    </w:p>
-    <w:p>
-      <w:pPr>
-        <w:numPr>
-          <w:ilvl w:val="1"/>
-          <w:numId w:val="4"/>
-        </w:numPr>
-        <w:rPr>
-          <w:sz w:val="24"/>
-          <w:szCs w:val="24"/>
-        </w:rPr>
-      </w:pPr>
-      <w:r>
-        <w:rPr>
-          <w:sz w:val="24"/>
-          <w:szCs w:val="24"/>
-        </w:rPr>
-        <w:t>Inserts arguments into the “Vote” table.</w:t>
-      </w:r>
-    </w:p>
-    <w:p>
-      <w:pPr>
-        <w:numPr>
-          <w:ilvl w:val="1"/>
-          <w:numId w:val="4"/>
-        </w:numPr>
-        <w:rPr>
-          <w:sz w:val="24"/>
-          <w:szCs w:val="24"/>
-        </w:rPr>
-      </w:pPr>
-      <w:r>
-        <w:rPr>
-          <w:sz w:val="24"/>
-          <w:szCs w:val="24"/>
-        </w:rPr>
-        <w:t>Calculates the average of all votes for that char</w:t>
-      </w:r>
-      <w:r>
-        <w:rPr>
-          <w:sz w:val="24"/>
-          <w:szCs w:val="24"/>
-        </w:rPr>
-        <w:t>acter after adding the vote and updates the relevant value in “</w:t>
-      </w:r>
-      <w:proofErr w:type="spellStart"/>
-      <w:r>
-        <w:rPr>
-          <w:sz w:val="24"/>
-          <w:szCs w:val="24"/>
-        </w:rPr>
-        <w:t>Character.VoteAvg</w:t>
-      </w:r>
-      <w:proofErr w:type="spellEnd"/>
-      <w:r>
-        <w:rPr>
-          <w:sz w:val="24"/>
-          <w:szCs w:val="24"/>
-        </w:rPr>
-        <w:t>”.</w:t>
-      </w:r>
-    </w:p>
-    <w:p>
-      <w:pPr>
-        <w:numPr>
-          <w:ilvl w:val="1"/>
-          <w:numId w:val="4"/>
-        </w:numPr>
-        <w:rPr>
-          <w:sz w:val="24"/>
-          <w:szCs w:val="24"/>
-        </w:rPr>
-      </w:pPr>
-      <w:r>
-        <w:rPr>
-          <w:sz w:val="24"/>
-          <w:szCs w:val="24"/>
-        </w:rPr>
-        <w:t>Returns 1 upon success and -1 upon failure.</w:t>
-      </w:r>
-    </w:p>
-    <w:p>
-      <w:pPr>
-        <w:numPr>
-          <w:ilvl w:val="0"/>
-          <w:numId w:val="4"/>
-        </w:numPr>
-        <w:rPr>
-          <w:sz w:val="24"/>
-          <w:szCs w:val="24"/>
-        </w:rPr>
-      </w:pPr>
-      <w:r>
-        <w:rPr>
-          <w:sz w:val="24"/>
-          <w:szCs w:val="24"/>
-        </w:rPr>
-        <w:t>Modify Vote</w:t>
-      </w:r>
-    </w:p>
-    <w:p>
-      <w:pPr>
-        <w:numPr>
-          <w:ilvl w:val="1"/>
-          <w:numId w:val="4"/>
-        </w:numPr>
-        <w:rPr>
-          <w:sz w:val="24"/>
-          <w:szCs w:val="24"/>
-        </w:rPr>
-      </w:pPr>
-      <w:r>
-        <w:rPr>
-          <w:sz w:val="24"/>
-          <w:szCs w:val="24"/>
-        </w:rPr>
-        <w:t>Takes in a user, a character, and a vote value as arguments.</w:t>
-      </w:r>
-    </w:p>
-    <w:p>
-      <w:pPr>
-        <w:numPr>
-          <w:ilvl w:val="1"/>
-          <w:numId w:val="4"/>
-        </w:numPr>
-        <w:rPr>
-          <w:sz w:val="24"/>
-          <w:szCs w:val="24"/>
-        </w:rPr>
-      </w:pPr>
-      <w:r>
-        <w:rPr>
-          <w:sz w:val="24"/>
-          <w:szCs w:val="24"/>
-        </w:rPr>
-        <w:t>Updates records in the “Vote” table according to arguments.</w:t>
-      </w:r>
-    </w:p>
-    <w:p>
-      <w:pPr>
-        <w:numPr>
-          <w:ilvl w:val="1"/>
-          <w:numId w:val="4"/>
-        </w:numPr>
-        <w:rPr>
-          <w:sz w:val="24"/>
-          <w:szCs w:val="24"/>
-        </w:rPr>
-      </w:pPr>
-      <w:r>
-        <w:rPr>
-          <w:sz w:val="24"/>
-          <w:szCs w:val="24"/>
-        </w:rPr>
-        <w:t>Calculates the average of all votes for that character after adding the vote and updates the relevant value in “</w:t>
-      </w:r>
-      <w:proofErr w:type="spellStart"/>
-      <w:r>
-        <w:rPr>
-          <w:sz w:val="24"/>
-          <w:szCs w:val="24"/>
-        </w:rPr>
-        <w:t>Character.VoteAvg</w:t>
-      </w:r>
-      <w:proofErr w:type="spellEnd"/>
-      <w:r>
-        <w:rPr>
-          <w:sz w:val="24"/>
-          <w:szCs w:val="24"/>
-        </w:rPr>
-        <w:t>”.</w:t>
-      </w:r>
-    </w:p>
-    <w:p>
-      <w:pPr>
-        <w:numPr>
-          <w:ilvl w:val="1"/>
-          <w:numId w:val="4"/>
-        </w:numPr>
-        <w:rPr>
-          <w:sz w:val="24"/>
-          <w:szCs w:val="24"/>
-        </w:rPr>
-      </w:pPr>
-      <w:r>
-        <w:rPr>
-          <w:sz w:val="24"/>
-          <w:szCs w:val="24"/>
-        </w:rPr>
-        <w:t>Ret</w:t>
-      </w:r>
-      <w:r>
-        <w:rPr>
-          <w:sz w:val="24"/>
-          <w:szCs w:val="24"/>
-        </w:rPr>
-        <w:t>urns 1 upon success and -1 upon failure.</w:t>
-      </w:r>
-    </w:p>
-    <w:p>
-      <w:pPr>
-        <w:numPr>
-          <w:ilvl w:val="0"/>
-          <w:numId w:val="4"/>
-        </w:numPr>
-        <w:rPr>
-          <w:sz w:val="24"/>
-          <w:szCs w:val="24"/>
-        </w:rPr>
-      </w:pPr>
-      <w:r>
-        <w:rPr>
-          <w:sz w:val="24"/>
-          <w:szCs w:val="24"/>
-        </w:rPr>
-        <w:t>Delete Vote</w:t>
-      </w:r>
-    </w:p>
-    <w:p>
-      <w:pPr>
-        <w:numPr>
-          <w:ilvl w:val="1"/>
-          <w:numId w:val="4"/>
-        </w:numPr>
-        <w:rPr>
-          <w:sz w:val="24"/>
-          <w:szCs w:val="24"/>
-        </w:rPr>
-      </w:pPr>
-      <w:r>
-        <w:rPr>
-          <w:sz w:val="24"/>
-          <w:szCs w:val="24"/>
-        </w:rPr>
-        <w:t>Takes in a user, a character, and a vote value as arguments.</w:t>
-      </w:r>
-    </w:p>
-    <w:p>
-      <w:pPr>
-        <w:numPr>
-          <w:ilvl w:val="1"/>
-          <w:numId w:val="4"/>
-        </w:numPr>
-        <w:rPr>
-          <w:sz w:val="24"/>
-          <w:szCs w:val="24"/>
-        </w:rPr>
-      </w:pPr>
-      <w:r>
-        <w:rPr>
-          <w:sz w:val="24"/>
-          <w:szCs w:val="24"/>
-        </w:rPr>
-        <w:t>Removes records in the “Vote” table according to arguments.</w:t>
-      </w:r>
-    </w:p>
-    <w:p>
-      <w:pPr>
-        <w:numPr>
-          <w:ilvl w:val="1"/>
-          <w:numId w:val="4"/>
-        </w:numPr>
-        <w:rPr>
-          <w:sz w:val="24"/>
-          <w:szCs w:val="24"/>
-        </w:rPr>
-      </w:pPr>
-      <w:r>
-        <w:rPr>
-          <w:sz w:val="24"/>
-          <w:szCs w:val="24"/>
-        </w:rPr>
-        <w:t>Calculates the average of all votes for that character after adding the vote and u</w:t>
-      </w:r>
-      <w:r>
-        <w:rPr>
-          <w:sz w:val="24"/>
-          <w:szCs w:val="24"/>
-        </w:rPr>
-        <w:t>pdates the relevant value in “</w:t>
-      </w:r>
-      <w:proofErr w:type="spellStart"/>
-      <w:r>
-        <w:rPr>
-          <w:sz w:val="24"/>
-          <w:szCs w:val="24"/>
-        </w:rPr>
-        <w:t>Character.VoteAvg</w:t>
-      </w:r>
-      <w:proofErr w:type="spellEnd"/>
-      <w:r>
-        <w:rPr>
-          <w:sz w:val="24"/>
-          <w:szCs w:val="24"/>
-        </w:rPr>
-        <w:t>”.</w:t>
-      </w:r>
-    </w:p>
-    <w:p>
-      <w:pPr>
-        <w:numPr>
-          <w:ilvl w:val="1"/>
-          <w:numId w:val="4"/>
-        </w:numPr>
-        <w:rPr>
-          <w:sz w:val="24"/>
-          <w:szCs w:val="24"/>
-        </w:rPr>
-      </w:pPr>
-      <w:r>
-        <w:rPr>
-          <w:sz w:val="24"/>
-          <w:szCs w:val="24"/>
-        </w:rPr>
-        <w:t>Returns 1 upon success and -1 upon failure.</w:t>
-      </w:r>
-    </w:p>
-    <w:p>
-      <w:pPr>
-        <w:numPr>
-          <w:ilvl w:val="0"/>
-          <w:numId w:val="4"/>
-        </w:numPr>
-        <w:rPr>
-          <w:sz w:val="24"/>
-          <w:szCs w:val="24"/>
-        </w:rPr>
-      </w:pPr>
-      <w:r>
-        <w:rPr>
-          <w:sz w:val="24"/>
-          <w:szCs w:val="24"/>
-        </w:rPr>
-        <w:t>Get Average</w:t>
-      </w:r>
-    </w:p>
-    <w:p>
-      <w:pPr>
-        <w:numPr>
-          <w:ilvl w:val="1"/>
-          <w:numId w:val="4"/>
-        </w:numPr>
-        <w:rPr>
-          <w:sz w:val="24"/>
-          <w:szCs w:val="24"/>
-        </w:rPr>
-      </w:pPr>
-      <w:r>
-        <w:rPr>
-          <w:sz w:val="24"/>
-          <w:szCs w:val="24"/>
-        </w:rPr>
-        <w:t>Takes in a character as an argument.</w:t>
-      </w:r>
-    </w:p>
-    <w:p>
-      <w:pPr>
-        <w:numPr>
-          <w:ilvl w:val="1"/>
-          <w:numId w:val="4"/>
-        </w:numPr>
-        <w:rPr>
-          <w:sz w:val="24"/>
-          <w:szCs w:val="24"/>
-        </w:rPr>
-      </w:pPr>
-      <w:r>
-        <w:rPr>
-          <w:sz w:val="24"/>
-          <w:szCs w:val="24"/>
-        </w:rPr>
-        <w:t>Returns the average value of the votes that character has received according to the “Vote” table.</w:t>
-      </w:r>
-    </w:p>
-    <w:p>
-      <w:pPr>
-        <w:numPr>
-          <w:ilvl w:val="1"/>
-          <w:numId w:val="4"/>
-        </w:numPr>
-        <w:rPr>
-          <w:sz w:val="24"/>
-          <w:szCs w:val="24"/>
-        </w:rPr>
-      </w:pPr>
-      <w:r>
-        <w:rPr>
-          <w:sz w:val="24"/>
-          <w:szCs w:val="24"/>
-        </w:rPr>
-        <w:t>Returns 0 if there are no votes for that character.</w:t>
-      </w:r>
-    </w:p>
-    <w:p>
-      <w:pPr>
-        <w:numPr>
-          <w:ilvl w:val="1"/>
-          <w:numId w:val="4"/>
-        </w:numPr>
-        <w:rPr>
-          <w:sz w:val="24"/>
-          <w:szCs w:val="24"/>
-        </w:rPr>
-      </w:pPr>
-      <w:r>
-        <w:rPr>
-          <w:sz w:val="24"/>
-          <w:szCs w:val="24"/>
-        </w:rPr>
-        <w:t>Returns -1 upon failure.</w:t>
-      </w:r>
-    </w:p>
-    <w:p>
-      <w:pPr>
-        <w:numPr>
-          <w:ilvl w:val="0"/>
-          <w:numId w:val="4"/>
-        </w:numPr>
-        <w:rPr>
-          <w:sz w:val="24"/>
-          <w:szCs w:val="24"/>
-        </w:rPr>
-      </w:pPr>
-      <w:r>
-        <w:rPr>
-          <w:sz w:val="24"/>
-          <w:szCs w:val="24"/>
-        </w:rPr>
-        <w:lastRenderedPageBreak/>
         <w:t>Get Votes</w:t>
       </w:r>
     </w:p>
@@ -2609,7 +2641,21 @@
           <w:sz w:val="24"/>
           <w:szCs w:val="24"/>
         </w:rPr>
-        <w:t>April- Testing, Final Debugging, Styling</w:t>
+        <w:t xml:space="preserve">April- </w:t>
+      </w:r>
+      <w:r>
+        <w:rPr>
+          <w:sz w:val="24"/>
+          <w:szCs w:val="24"/>
+        </w:rPr>
+        <w:t xml:space="preserve">Initial Deployment, </w:t>
+      </w:r>
+      <w:r>
+        <w:rPr>
+          <w:sz w:val="24"/>
+          <w:szCs w:val="24"/>
+        </w:rPr>
+        <w:t>Testing, Final Debugging, Styling</w:t>
       </w:r>
     </w:p>
     <w:p>

</xml_diff>